<commit_message>
añadido ultimo punto tp1
</commit_message>
<xml_diff>
--- a/Practica/Practico 1.docx
+++ b/Practica/Practico 1.docx
@@ -2342,31 +2342,7 @@
         <w:rPr>
           <w:bCs/>
         </w:rPr>
-        <w:t xml:space="preserve">Se requiere hacer el </w:t>
-      </w:r>
-      <w:r>
-        <w:rPr>
-          <w:bCs/>
-        </w:rPr>
-        <w:t>diseño</w:t>
-      </w:r>
-      <w:r>
-        <w:rPr>
-          <w:bCs/>
-        </w:rPr>
-        <w:t xml:space="preserve"> de una base de datos para mantener </w:t>
-      </w:r>
-      <w:r>
-        <w:rPr>
-          <w:bCs/>
-        </w:rPr>
-        <w:t>información</w:t>
-      </w:r>
-      <w:r>
-        <w:rPr>
-          <w:bCs/>
-        </w:rPr>
-        <w:t xml:space="preserve"> sobre las </w:t>
+        <w:t xml:space="preserve">Se requiere hacer el diseño de una base de datos para mantener información sobre las </w:t>
       </w:r>
       <w:r>
         <w:rPr>
@@ -2386,43 +2362,7 @@
         <w:rPr>
           <w:bCs/>
         </w:rPr>
-        <w:t xml:space="preserve">de teatro de una </w:t>
-      </w:r>
-      <w:r>
-        <w:rPr>
-          <w:bCs/>
-        </w:rPr>
-        <w:t>compañía</w:t>
-      </w:r>
-      <w:r>
-        <w:rPr>
-          <w:bCs/>
-        </w:rPr>
-        <w:t xml:space="preserve"> y sus presentaciones distintos teatros del </w:t>
-      </w:r>
-      <w:r>
-        <w:rPr>
-          <w:bCs/>
-        </w:rPr>
-        <w:t>país</w:t>
-      </w:r>
-      <w:r>
-        <w:rPr>
-          <w:bCs/>
-        </w:rPr>
-        <w:t xml:space="preserve">. Del </w:t>
-      </w:r>
-      <w:r>
-        <w:rPr>
-          <w:bCs/>
-        </w:rPr>
-        <w:t>análisis</w:t>
-      </w:r>
-      <w:r>
-        <w:rPr>
-          <w:bCs/>
-        </w:rPr>
-        <w:t xml:space="preserve"> de los</w:t>
+        <w:t>de teatro de una compañía y sus presentaciones distintos teatros del país. Del análisis de los</w:t>
       </w:r>
       <w:r>
         <w:rPr>
@@ -2498,13 +2438,7 @@
         <w:rPr>
           <w:bCs/>
         </w:rPr>
-        <w:t>,</w:t>
-      </w:r>
-      <w:r>
-        <w:rPr>
-          <w:bCs/>
-        </w:rPr>
-        <w:t xml:space="preserve"> </w:t>
+        <w:t xml:space="preserve">, </w:t>
       </w:r>
       <w:r>
         <w:rPr>
@@ -2928,19 +2862,7 @@
         <w:rPr>
           <w:bCs/>
         </w:rPr>
-        <w:t>.</w:t>
-      </w:r>
-      <w:r>
-        <w:rPr>
-          <w:bCs/>
-        </w:rPr>
-        <w:t xml:space="preserve"> </w:t>
-      </w:r>
-      <w:r>
-        <w:rPr>
-          <w:bCs/>
-        </w:rPr>
-        <w:t xml:space="preserve">De cada uno de ellos se tiene su </w:t>
+        <w:t xml:space="preserve">. De cada uno de ellos se tiene su </w:t>
       </w:r>
       <w:r>
         <w:rPr>
@@ -3105,19 +3027,7 @@
         <w:rPr>
           <w:b/>
         </w:rPr>
-        <w:t xml:space="preserve">en </w:t>
-      </w:r>
-      <w:r>
-        <w:rPr>
-          <w:b/>
-        </w:rPr>
-        <w:t>más</w:t>
-      </w:r>
-      <w:r>
-        <w:rPr>
-          <w:b/>
-        </w:rPr>
-        <w:t xml:space="preserve"> de una obra.</w:t>
+        <w:t>en más de una obra.</w:t>
       </w:r>
     </w:p>
     <w:p>
@@ -3247,13 +3157,7 @@
         <w:rPr>
           <w:bCs/>
         </w:rPr>
-        <w:t>,</w:t>
-      </w:r>
-      <w:r>
-        <w:rPr>
-          <w:bCs/>
-        </w:rPr>
-        <w:t xml:space="preserve"> </w:t>
+        <w:t xml:space="preserve">, </w:t>
       </w:r>
       <w:r>
         <w:rPr>
@@ -3532,13 +3436,7 @@
         <w:rPr>
           <w:bCs/>
         </w:rPr>
-        <w:t>.</w:t>
-      </w:r>
-      <w:r>
-        <w:rPr>
-          <w:bCs/>
-        </w:rPr>
-        <w:t xml:space="preserve"> </w:t>
+        <w:t xml:space="preserve">. </w:t>
       </w:r>
       <w:r>
         <w:rPr>
@@ -3654,19 +3552,7 @@
         <w:rPr>
           <w:bCs/>
         </w:rPr>
-        <w:t xml:space="preserve">la </w:t>
-      </w:r>
-      <w:r>
-        <w:rPr>
-          <w:bCs/>
-        </w:rPr>
-        <w:t>exhibición</w:t>
-      </w:r>
-      <w:r>
-        <w:rPr>
-          <w:bCs/>
-        </w:rPr>
-        <w:t xml:space="preserve"> de la </w:t>
+        <w:t xml:space="preserve">la exhibición de la </w:t>
       </w:r>
       <w:r>
         <w:rPr>
@@ -3746,13 +3632,7 @@
         <w:rPr>
           <w:bCs/>
         </w:rPr>
-        <w:t>,</w:t>
-      </w:r>
-      <w:r>
-        <w:rPr>
-          <w:bCs/>
-        </w:rPr>
-        <w:t xml:space="preserve"> </w:t>
+        <w:t xml:space="preserve">, </w:t>
       </w:r>
       <w:r>
         <w:rPr>
@@ -3825,19 +3705,7 @@
         <w:rPr>
           <w:bCs/>
         </w:rPr>
-        <w:t xml:space="preserve">que </w:t>
-      </w:r>
-      <w:r>
-        <w:rPr>
-          <w:bCs/>
-        </w:rPr>
-        <w:t>actúa</w:t>
-      </w:r>
-      <w:r>
-        <w:rPr>
-          <w:bCs/>
-        </w:rPr>
-        <w:t xml:space="preserve"> como </w:t>
+        <w:t xml:space="preserve">que actúa como </w:t>
       </w:r>
       <w:r>
         <w:rPr>
@@ -3871,43 +3739,7 @@
         <w:rPr>
           <w:b/>
         </w:rPr>
-        <w:t>Se desea conocer las</w:t>
-      </w:r>
-      <w:r>
-        <w:rPr>
-          <w:b/>
-        </w:rPr>
-        <w:t xml:space="preserve"> </w:t>
-      </w:r>
-      <w:r>
-        <w:rPr>
-          <w:b/>
-        </w:rPr>
-        <w:t xml:space="preserve">empresas que auspician cada </w:t>
-      </w:r>
-      <w:r>
-        <w:rPr>
-          <w:b/>
-        </w:rPr>
-        <w:t>exhibición</w:t>
-      </w:r>
-      <w:r>
-        <w:rPr>
-          <w:b/>
-        </w:rPr>
-        <w:t xml:space="preserve">. Puede haber exhibiciones que no tengan </w:t>
-      </w:r>
-      <w:r>
-        <w:rPr>
-          <w:b/>
-        </w:rPr>
-        <w:t xml:space="preserve">ningún </w:t>
-      </w:r>
-      <w:r>
-        <w:rPr>
-          <w:b/>
-        </w:rPr>
-        <w:t>auspiciante</w:t>
+        <w:t>Se desea conocer las empresas que auspician cada exhibición. Puede haber exhibiciones que no tengan ningún auspiciante</w:t>
       </w:r>
       <w:r>
         <w:rPr>
@@ -4110,6 +3942,271 @@
           <w:bCs/>
         </w:rPr>
         <w:t>Esto se hace con una agregación?</w:t>
+      </w:r>
+    </w:p>
+    <w:p>
+      <w:pPr>
+        <w:ind w:left="360"/>
+      </w:pPr>
+    </w:p>
+    <w:p>
+      <w:pPr>
+        <w:ind w:left="360"/>
+      </w:pPr>
+    </w:p>
+    <w:p>
+      <w:pPr>
+        <w:ind w:left="360"/>
+      </w:pPr>
+    </w:p>
+    <w:p>
+      <w:pPr>
+        <w:ind w:left="360"/>
+      </w:pPr>
+    </w:p>
+    <w:p>
+      <w:pPr>
+        <w:ind w:left="360"/>
+      </w:pPr>
+    </w:p>
+    <w:p>
+      <w:pPr>
+        <w:ind w:left="360"/>
+      </w:pPr>
+    </w:p>
+    <w:p>
+      <w:pPr>
+        <w:ind w:left="360"/>
+      </w:pPr>
+    </w:p>
+    <w:p/>
+    <w:p>
+      <w:r>
+        <w:lastRenderedPageBreak/>
+        <w:t>13)</w:t>
+      </w:r>
+      <w:r>
+        <w:t xml:space="preserve"> </w:t>
+      </w:r>
+      <w:r>
+        <w:t xml:space="preserve">A </w:t>
+      </w:r>
+      <w:r>
+        <w:t>continuación</w:t>
+      </w:r>
+      <w:r>
+        <w:t xml:space="preserve"> se muestran una serie de instancias (tablas) y esquemas de relaciones</w:t>
+      </w:r>
+      <w:r>
+        <w:t xml:space="preserve"> </w:t>
+      </w:r>
+      <w:r>
+        <w:t>entre</w:t>
+      </w:r>
+      <w:r>
+        <w:t xml:space="preserve"> </w:t>
+      </w:r>
+      <w:r>
+        <w:t xml:space="preserve">entidades </w:t>
+      </w:r>
+      <w:r>
+        <w:t>genéricas</w:t>
+      </w:r>
+      <w:r>
+        <w:t xml:space="preserve"> representados por diagramas E-R. Por ejemplo, a1 y a2 son instancias del</w:t>
+      </w:r>
+      <w:r>
+        <w:t xml:space="preserve"> </w:t>
+      </w:r>
+      <w:r>
+        <w:t xml:space="preserve">conjunto de entidades A, y la tabla inst.1 contiene dos instancias de una </w:t>
+      </w:r>
+      <w:r>
+        <w:t>relación</w:t>
+      </w:r>
+      <w:r>
+        <w:t xml:space="preserve"> entre A y</w:t>
+      </w:r>
+      <w:r>
+        <w:t xml:space="preserve"> </w:t>
+      </w:r>
+      <w:r>
+        <w:t xml:space="preserve">B. Determine, para cada conjunto de instancias (tabla), los esquemas E-R a los </w:t>
+      </w:r>
+      <w:r>
+        <w:t>cuales</w:t>
+      </w:r>
+      <w:r>
+        <w:t xml:space="preserve"> </w:t>
+      </w:r>
+      <w:r>
+        <w:t xml:space="preserve">podrían </w:t>
+      </w:r>
+      <w:r>
+        <w:t>corresponder, teniendo en cuenta las restricciones que impone la cardinalidad de las relaciones</w:t>
+      </w:r>
+      <w:r>
+        <w:t xml:space="preserve"> </w:t>
+      </w:r>
+      <w:r>
+        <w:t>en los diagramas E-R.</w:t>
+      </w:r>
+    </w:p>
+    <w:p>
+      <w:r>
+        <w:drawing>
+          <wp:inline distT="0" distB="0" distL="0" distR="0" wp14:anchorId="6C2D4D11" wp14:editId="1C5B3737">
+            <wp:extent cx="6228923" cy="4684144"/>
+            <wp:effectExtent l="0" t="0" r="635" b="2540"/>
+            <wp:docPr id="1137663124" name="Imagen 1"/>
+            <wp:cNvGraphicFramePr>
+              <a:graphicFrameLocks xmlns:a="http://schemas.openxmlformats.org/drawingml/2006/main" noChangeAspect="1"/>
+            </wp:cNvGraphicFramePr>
+            <a:graphic xmlns:a="http://schemas.openxmlformats.org/drawingml/2006/main">
+              <a:graphicData uri="http://schemas.openxmlformats.org/drawingml/2006/picture">
+                <pic:pic xmlns:pic="http://schemas.openxmlformats.org/drawingml/2006/picture">
+                  <pic:nvPicPr>
+                    <pic:cNvPr id="1137663124" name=""/>
+                    <pic:cNvPicPr/>
+                  </pic:nvPicPr>
+                  <pic:blipFill>
+                    <a:blip r:embed="rId5"/>
+                    <a:stretch>
+                      <a:fillRect/>
+                    </a:stretch>
+                  </pic:blipFill>
+                  <pic:spPr>
+                    <a:xfrm>
+                      <a:off x="0" y="0"/>
+                      <a:ext cx="6236586" cy="4689906"/>
+                    </a:xfrm>
+                    <a:prstGeom prst="rect">
+                      <a:avLst/>
+                    </a:prstGeom>
+                  </pic:spPr>
+                </pic:pic>
+              </a:graphicData>
+            </a:graphic>
+          </wp:inline>
+        </w:drawing>
+      </w:r>
+    </w:p>
+    <w:p>
+      <w:r>
+        <w:t>La instancia 1 parece corresponder al esquema 1, ya que la relación parece de 1 a 1.</w:t>
+      </w:r>
+    </w:p>
+    <w:p>
+      <w:r>
+        <w:t xml:space="preserve">La instancia 2 </w:t>
+      </w:r>
+      <w:r>
+        <w:t xml:space="preserve">parece corresponder al esquema </w:t>
+      </w:r>
+      <w:r>
+        <w:t>2, ya que para un mismo elemento de B se puede relacionar con varios elementos de A</w:t>
+      </w:r>
+      <w:r>
+        <w:t>.</w:t>
+      </w:r>
+    </w:p>
+    <w:p>
+      <w:r>
+        <w:t>La instancia 3</w:t>
+      </w:r>
+      <w:r>
+        <w:t>:</w:t>
+      </w:r>
+    </w:p>
+    <w:p>
+      <w:r>
+        <w:t xml:space="preserve">A con C uno a muchos </w:t>
+      </w:r>
+      <w:r>
+        <w:t>(como a2 con c2 y a2 con c3)</w:t>
+      </w:r>
+    </w:p>
+    <w:p>
+      <w:r>
+        <w:t xml:space="preserve">A con B uno a muchos </w:t>
+      </w:r>
+    </w:p>
+    <w:p>
+      <w:r>
+        <w:t xml:space="preserve">C con B muchos a muchos </w:t>
+      </w:r>
+      <w:r>
+        <w:t>(como c2 con b2 y c3 con b1).</w:t>
+      </w:r>
+    </w:p>
+    <w:p>
+      <w:r>
+        <w:t>P</w:t>
+      </w:r>
+      <w:r>
+        <w:t>arece corresponder al esquema 5</w:t>
+      </w:r>
+      <w:r>
+        <w:t>.</w:t>
+      </w:r>
+    </w:p>
+    <w:p/>
+    <w:p/>
+    <w:p/>
+    <w:p>
+      <w:r>
+        <w:t>La instancia 4</w:t>
+      </w:r>
+      <w:r>
+        <w:t>:</w:t>
+      </w:r>
+    </w:p>
+    <w:p>
+      <w:r>
+        <w:t>A con C muchas a muchas (a1 con c1, a2 con c1, a1 con c2)</w:t>
+      </w:r>
+    </w:p>
+    <w:p>
+      <w:r>
+        <w:t>A con B muchas a muchas (a1 con b1, a2 con b2, a1 con b2)</w:t>
+      </w:r>
+    </w:p>
+    <w:p>
+      <w:r>
+        <w:t>C con B muchas a muchas (c1 con b2, c2 con b1, c1 con b1)</w:t>
+      </w:r>
+    </w:p>
+    <w:p>
+      <w:r>
+        <w:t>P</w:t>
+      </w:r>
+      <w:r>
+        <w:t>arece estar representado en el esquema 7.</w:t>
+      </w:r>
+    </w:p>
+    <w:p>
+      <w:r>
+        <w:t>La instancia 5:</w:t>
+      </w:r>
+    </w:p>
+    <w:p>
+      <w:r>
+        <w:t>A con C muchos a muchos (a1 con c1 y a2 con c1)</w:t>
+      </w:r>
+    </w:p>
+    <w:p>
+      <w:r>
+        <w:t>A con B muchos a muchos (a1 con b1, a2 con b2, a1 con b2)</w:t>
+      </w:r>
+    </w:p>
+    <w:p>
+      <w:r>
+        <w:t>C con B uno a muchos (c1 con b1, c1 con b2)</w:t>
+      </w:r>
+    </w:p>
+    <w:p>
+      <w:r>
+        <w:t>Ningún esquema.</w:t>
       </w:r>
     </w:p>
     <w:sectPr>

</xml_diff>

<commit_message>
añadido el 9 y cositas en words
</commit_message>
<xml_diff>
--- a/Practica/Practico 1.docx
+++ b/Practica/Practico 1.docx
@@ -1,6 +1,6 @@
 
 <file path=word/document.xml><?xml version="1.0" encoding="utf-8"?>
-<w:document xmlns:wpc="http://schemas.microsoft.com/office/word/2010/wordprocessingCanvas" xmlns:cx="http://schemas.microsoft.com/office/drawing/2014/chartex" xmlns:cx1="http://schemas.microsoft.com/office/drawing/2015/9/8/chartex" xmlns:cx2="http://schemas.microsoft.com/office/drawing/2015/10/21/chartex" xmlns:cx3="http://schemas.microsoft.com/office/drawing/2016/5/9/chartex" xmlns:cx4="http://schemas.microsoft.com/office/drawing/2016/5/10/chartex" xmlns:cx5="http://schemas.microsoft.com/office/drawing/2016/5/11/chartex" xmlns:cx6="http://schemas.microsoft.com/office/drawing/2016/5/12/chartex" xmlns:cx7="http://schemas.microsoft.com/office/drawing/2016/5/13/chartex" xmlns:cx8="http://schemas.microsoft.com/office/drawing/2016/5/14/chartex" xmlns:mc="http://schemas.openxmlformats.org/markup-compatibility/2006" xmlns:aink="http://schemas.microsoft.com/office/drawing/2016/ink" xmlns:am3d="http://schemas.microsoft.com/office/drawing/2017/model3d" xmlns:o="urn:schemas-microsoft-com:office:office" xmlns:oel="http://schemas.microsoft.com/office/2019/extlst" xmlns:r="http://schemas.openxmlformats.org/officeDocument/2006/relationships" xmlns:m="http://schemas.openxmlformats.org/officeDocument/2006/math" xmlns:v="urn:schemas-microsoft-com:vml" xmlns:wp14="http://schemas.microsoft.com/office/word/2010/wordprocessingDrawing" xmlns:wp="http://schemas.openxmlformats.org/drawingml/2006/wordprocessingDrawing" xmlns:w10="urn:schemas-microsoft-com:office:word" xmlns:w="http://schemas.openxmlformats.org/wordprocessingml/2006/main" xmlns:w14="http://schemas.microsoft.com/office/word/2010/wordml" xmlns:w15="http://schemas.microsoft.com/office/word/2012/wordml" xmlns:w16cex="http://schemas.microsoft.com/office/word/2018/wordml/cex" xmlns:w16cid="http://schemas.microsoft.com/office/word/2016/wordml/cid" xmlns:w16="http://schemas.microsoft.com/office/word/2018/wordml" xmlns:w16du="http://schemas.microsoft.com/office/word/2023/wordml/word16du" xmlns:w16sdtdh="http://schemas.microsoft.com/office/word/2020/wordml/sdtdatahash" xmlns:w16se="http://schemas.microsoft.com/office/word/2015/wordml/symex" xmlns:wpg="http://schemas.microsoft.com/office/word/2010/wordprocessingGroup" xmlns:wpi="http://schemas.microsoft.com/office/word/2010/wordprocessingInk" xmlns:wne="http://schemas.microsoft.com/office/word/2006/wordml" xmlns:wps="http://schemas.microsoft.com/office/word/2010/wordprocessingShape" mc:Ignorable="w14 w15 w16se w16cid w16 w16cex w16sdtdh w16du wp14">
+<w:document xmlns:wpc="http://schemas.microsoft.com/office/word/2010/wordprocessingCanvas" xmlns:cx="http://schemas.microsoft.com/office/drawing/2014/chartex" xmlns:mc="http://schemas.openxmlformats.org/markup-compatibility/2006" xmlns:o="urn:schemas-microsoft-com:office:office" xmlns:r="http://schemas.openxmlformats.org/officeDocument/2006/relationships" xmlns:m="http://schemas.openxmlformats.org/officeDocument/2006/math" xmlns:v="urn:schemas-microsoft-com:vml" xmlns:wp14="http://schemas.microsoft.com/office/word/2010/wordprocessingDrawing" xmlns:wp="http://schemas.openxmlformats.org/drawingml/2006/wordprocessingDrawing" xmlns:w10="urn:schemas-microsoft-com:office:word" xmlns:w="http://schemas.openxmlformats.org/wordprocessingml/2006/main" xmlns:w14="http://schemas.microsoft.com/office/word/2010/wordml" xmlns:w15="http://schemas.microsoft.com/office/word/2012/wordml" xmlns:w16se="http://schemas.microsoft.com/office/word/2015/wordml/symex" xmlns:wpg="http://schemas.microsoft.com/office/word/2010/wordprocessingGroup" xmlns:wpi="http://schemas.microsoft.com/office/word/2010/wordprocessingInk" xmlns:wne="http://schemas.microsoft.com/office/word/2006/wordml" xmlns:wps="http://schemas.microsoft.com/office/word/2010/wordprocessingShape" mc:Ignorable="w14 w15 w16se wp14">
   <w:body>
     <w:p>
       <w:pPr>
@@ -3979,81 +3979,1202 @@
         <w:ind w:left="360"/>
       </w:pPr>
     </w:p>
+    <w:p>
+      <w:pPr>
+        <w:ind w:left="360"/>
+      </w:pPr>
+    </w:p>
+    <w:p>
+      <w:pPr>
+        <w:jc w:val="center"/>
+        <w:rPr>
+          <w:b/>
+          <w:bCs/>
+          <w:color w:val="FF0000"/>
+        </w:rPr>
+      </w:pPr>
+      <w:r>
+        <w:rPr>
+          <w:b/>
+          <w:bCs/>
+          <w:color w:val="ED7D31" w:themeColor="accent2"/>
+        </w:rPr>
+        <w:lastRenderedPageBreak/>
+        <w:t>Entidad</w:t>
+      </w:r>
+      <w:r>
+        <w:rPr>
+          <w:b/>
+          <w:bCs/>
+          <w:color w:val="ED7D31" w:themeColor="accent2"/>
+        </w:rPr>
+        <w:t xml:space="preserve"> - </w:t>
+      </w:r>
+      <w:r>
+        <w:rPr>
+          <w:b/>
+          <w:bCs/>
+          <w:color w:val="70AD47" w:themeColor="accent6"/>
+        </w:rPr>
+        <w:t xml:space="preserve">Atributo </w:t>
+      </w:r>
+      <w:r>
+        <w:rPr>
+          <w:b/>
+          <w:bCs/>
+          <w:color w:val="0070C0"/>
+        </w:rPr>
+        <w:t xml:space="preserve">– </w:t>
+      </w:r>
+      <w:r>
+        <w:rPr>
+          <w:b/>
+          <w:bCs/>
+          <w:color w:val="4472C4" w:themeColor="accent1"/>
+        </w:rPr>
+        <w:t>Relación</w:t>
+      </w:r>
+      <w:r>
+        <w:rPr>
+          <w:b/>
+          <w:bCs/>
+          <w:color w:val="70AD47" w:themeColor="accent6"/>
+        </w:rPr>
+        <w:t xml:space="preserve">- </w:t>
+      </w:r>
+      <w:r>
+        <w:rPr>
+          <w:b/>
+          <w:bCs/>
+          <w:color w:val="FF0000"/>
+        </w:rPr>
+        <w:t>Especialización</w:t>
+      </w:r>
+    </w:p>
+    <w:p>
+      <w:pPr>
+        <w:ind w:left="360"/>
+      </w:pPr>
+      <w:r>
+        <w:rPr>
+          <w:b/>
+        </w:rPr>
+        <w:t>9)</w:t>
+      </w:r>
+      <w:r>
+        <w:t xml:space="preserve"> </w:t>
+      </w:r>
+      <w:r>
+        <w:t xml:space="preserve">El </w:t>
+      </w:r>
+      <w:r>
+        <w:t>comité</w:t>
+      </w:r>
+      <w:r>
+        <w:t xml:space="preserve"> de </w:t>
+      </w:r>
+      <w:r>
+        <w:t>radiodifusión</w:t>
+      </w:r>
+      <w:r>
+        <w:t xml:space="preserve"> </w:t>
+      </w:r>
+      <w:r>
+        <w:t>concedió</w:t>
+      </w:r>
+      <w:r>
+        <w:t xml:space="preserve"> una franquicia de 8 </w:t>
+      </w:r>
+      <w:r>
+        <w:t>años</w:t>
+      </w:r>
+      <w:r>
+        <w:t xml:space="preserve"> a una</w:t>
+      </w:r>
+      <w:r>
+        <w:t xml:space="preserve"> empresa de televisión por ca</w:t>
+      </w:r>
+      <w:r>
+        <w:t xml:space="preserve">ble, </w:t>
+      </w:r>
+      <w:r>
+        <w:t>dándole</w:t>
+      </w:r>
+      <w:r>
+        <w:t xml:space="preserve"> derechos exclusivos para difundir sus programas en una </w:t>
+      </w:r>
+      <w:r>
+        <w:t xml:space="preserve">región del país. La franquicia </w:t>
+      </w:r>
+      <w:r>
+        <w:t xml:space="preserve">incluye la </w:t>
+      </w:r>
+      <w:r>
+        <w:t>obligación</w:t>
+      </w:r>
+      <w:r>
+        <w:t xml:space="preserve"> por parte de la empresa de difundir un bala</w:t>
+      </w:r>
+      <w:r>
+        <w:t xml:space="preserve">nce preestablecido entre drama, </w:t>
+      </w:r>
+      <w:r>
+        <w:t xml:space="preserve">comedia, deportes, infantiles y otros tipos de programas, </w:t>
+      </w:r>
+      <w:r>
+        <w:t>así</w:t>
+      </w:r>
+      <w:r>
+        <w:t xml:space="preserve"> como</w:t>
+      </w:r>
+      <w:r>
+        <w:t xml:space="preserve"> respetar ciertas restricciones </w:t>
+      </w:r>
+      <w:r>
+        <w:t>sobre los programas y avisos que pueden difundirse a determina</w:t>
+      </w:r>
+      <w:r>
+        <w:t xml:space="preserve">dos horarios y audiencias. Para </w:t>
+      </w:r>
+      <w:r>
+        <w:t>poder controlar que se cumplan las condiciones de la franquicia e</w:t>
+      </w:r>
+      <w:r>
+        <w:t xml:space="preserve">s necesario contar con </w:t>
+      </w:r>
+      <w:r>
+        <w:rPr>
+          <w:b/>
+        </w:rPr>
+        <w:t xml:space="preserve">una base </w:t>
+      </w:r>
+      <w:r>
+        <w:rPr>
+          <w:b/>
+        </w:rPr>
+        <w:t>de datos que permita responder</w:t>
+      </w:r>
+      <w:r>
+        <w:t xml:space="preserve"> consultas como: cantidad de </w:t>
+      </w:r>
+      <w:r>
+        <w:rPr>
+          <w:b/>
+          <w:color w:val="ED7D31" w:themeColor="accent2"/>
+        </w:rPr>
+        <w:t>pro</w:t>
+      </w:r>
+      <w:r>
+        <w:rPr>
+          <w:b/>
+          <w:color w:val="ED7D31" w:themeColor="accent2"/>
+        </w:rPr>
+        <w:t>gramas</w:t>
+      </w:r>
+      <w:r>
+        <w:rPr>
+          <w:color w:val="ED7D31" w:themeColor="accent2"/>
+        </w:rPr>
+        <w:t xml:space="preserve"> </w:t>
+      </w:r>
+      <w:r>
+        <w:t xml:space="preserve">de un tipo que se están </w:t>
+      </w:r>
+      <w:r>
+        <w:t xml:space="preserve">emitiendo, horarios de </w:t>
+      </w:r>
+      <w:r>
+        <w:t>emisión</w:t>
+      </w:r>
+      <w:r>
+        <w:t xml:space="preserve"> de los programas y avisos con rest</w:t>
+      </w:r>
+      <w:r>
+        <w:t xml:space="preserve">ricciones horarias, cantidad de </w:t>
+      </w:r>
+      <w:r>
+        <w:t xml:space="preserve">programas y </w:t>
+      </w:r>
+      <w:r>
+        <w:rPr>
+          <w:b/>
+          <w:color w:val="ED7D31" w:themeColor="accent2"/>
+        </w:rPr>
+        <w:t>avisos</w:t>
+      </w:r>
+      <w:r>
+        <w:rPr>
+          <w:color w:val="ED7D31" w:themeColor="accent2"/>
+        </w:rPr>
+        <w:t xml:space="preserve"> </w:t>
+      </w:r>
+      <w:r>
+        <w:t xml:space="preserve">dirigidos a una determinada </w:t>
+      </w:r>
+      <w:r>
+        <w:rPr>
+          <w:b/>
+          <w:color w:val="ED7D31" w:themeColor="accent2"/>
+        </w:rPr>
+        <w:t>audi</w:t>
+      </w:r>
+      <w:r>
+        <w:rPr>
+          <w:b/>
+          <w:color w:val="ED7D31" w:themeColor="accent2"/>
+        </w:rPr>
+        <w:t>encia</w:t>
+      </w:r>
+      <w:r>
+        <w:t xml:space="preserve">, </w:t>
+      </w:r>
+      <w:bookmarkStart w:id="0" w:name="_GoBack"/>
+      <w:r>
+        <w:rPr>
+          <w:b/>
+          <w:color w:val="ED7D31" w:themeColor="accent2"/>
+        </w:rPr>
+        <w:t>avisos</w:t>
+      </w:r>
+      <w:r>
+        <w:rPr>
+          <w:color w:val="ED7D31" w:themeColor="accent2"/>
+        </w:rPr>
+        <w:t xml:space="preserve"> </w:t>
+      </w:r>
+      <w:bookmarkEnd w:id="0"/>
+      <w:r>
+        <w:t xml:space="preserve">de un determinado </w:t>
+      </w:r>
+      <w:r>
+        <w:rPr>
+          <w:b/>
+          <w:color w:val="ED7D31" w:themeColor="accent2"/>
+        </w:rPr>
+        <w:t>programa</w:t>
+      </w:r>
+      <w:r>
+        <w:t xml:space="preserve">. </w:t>
+      </w:r>
+      <w:r>
+        <w:t xml:space="preserve">Para esto se necesita contar con la </w:t>
+      </w:r>
+      <w:r>
+        <w:t>información</w:t>
+      </w:r>
+      <w:r>
+        <w:t xml:space="preserve"> que se describe a </w:t>
+      </w:r>
+      <w:r>
+        <w:t>continuación</w:t>
+      </w:r>
+      <w:r>
+        <w:t>.</w:t>
+      </w:r>
+    </w:p>
+    <w:p>
+      <w:pPr>
+        <w:ind w:left="360"/>
+      </w:pPr>
+      <w:r>
+        <w:t xml:space="preserve">Los </w:t>
+      </w:r>
+      <w:r>
+        <w:rPr>
+          <w:b/>
+          <w:color w:val="ED7D31" w:themeColor="accent2"/>
+        </w:rPr>
+        <w:t>programas</w:t>
+      </w:r>
+      <w:r>
+        <w:rPr>
+          <w:color w:val="ED7D31" w:themeColor="accent2"/>
+        </w:rPr>
+        <w:t xml:space="preserve"> </w:t>
+      </w:r>
+      <w:r>
+        <w:t xml:space="preserve">se identifican por un </w:t>
+      </w:r>
+      <w:r>
+        <w:rPr>
+          <w:b/>
+          <w:color w:val="70AD47" w:themeColor="accent6"/>
+        </w:rPr>
+        <w:t>nombre</w:t>
+      </w:r>
+      <w:r>
+        <w:rPr>
+          <w:color w:val="70AD47" w:themeColor="accent6"/>
+        </w:rPr>
+        <w:t xml:space="preserve"> </w:t>
+      </w:r>
+      <w:r>
+        <w:t>y tienen asocia</w:t>
+      </w:r>
+      <w:r>
+        <w:t xml:space="preserve">do un </w:t>
+      </w:r>
+      <w:r>
+        <w:rPr>
+          <w:b/>
+          <w:color w:val="70AD47" w:themeColor="accent6"/>
+        </w:rPr>
+        <w:t>tipo</w:t>
+      </w:r>
+      <w:r>
+        <w:t xml:space="preserve">. Cada </w:t>
+      </w:r>
+      <w:r>
+        <w:rPr>
+          <w:b/>
+          <w:color w:val="ED7D31" w:themeColor="accent2"/>
+        </w:rPr>
+        <w:t>programa</w:t>
+      </w:r>
+      <w:r>
+        <w:rPr>
+          <w:color w:val="ED7D31" w:themeColor="accent2"/>
+        </w:rPr>
+        <w:t xml:space="preserve"> </w:t>
+      </w:r>
+      <w:r>
+        <w:t xml:space="preserve">tiene </w:t>
+      </w:r>
+      <w:r>
+        <w:t xml:space="preserve">una </w:t>
+      </w:r>
+      <w:r>
+        <w:rPr>
+          <w:b/>
+          <w:color w:val="70AD47" w:themeColor="accent6"/>
+        </w:rPr>
+        <w:t>fecha</w:t>
+      </w:r>
+      <w:r>
+        <w:rPr>
+          <w:color w:val="70AD47" w:themeColor="accent6"/>
+        </w:rPr>
+        <w:t xml:space="preserve"> </w:t>
+      </w:r>
+      <w:r>
+        <w:rPr>
+          <w:b/>
+          <w:color w:val="70AD47" w:themeColor="accent6"/>
+        </w:rPr>
+        <w:t>inicial</w:t>
+      </w:r>
+      <w:r>
+        <w:rPr>
+          <w:color w:val="70AD47" w:themeColor="accent6"/>
+        </w:rPr>
+        <w:t xml:space="preserve"> </w:t>
+      </w:r>
+      <w:r>
+        <w:t>a partir de la cual se empieza a</w:t>
+      </w:r>
+      <w:r>
+        <w:t xml:space="preserve"> emitir y una </w:t>
+      </w:r>
+      <w:r>
+        <w:rPr>
+          <w:b/>
+          <w:color w:val="70AD47" w:themeColor="accent6"/>
+        </w:rPr>
+        <w:t>fecha</w:t>
+      </w:r>
+      <w:r>
+        <w:rPr>
+          <w:color w:val="70AD47" w:themeColor="accent6"/>
+        </w:rPr>
+        <w:t xml:space="preserve"> </w:t>
+      </w:r>
+      <w:r>
+        <w:t xml:space="preserve">estimada de </w:t>
+      </w:r>
+      <w:r>
+        <w:rPr>
+          <w:b/>
+          <w:color w:val="70AD47" w:themeColor="accent6"/>
+        </w:rPr>
+        <w:t>finalización</w:t>
+      </w:r>
+      <w:r>
+        <w:t>.</w:t>
+      </w:r>
+    </w:p>
+    <w:p>
+      <w:pPr>
+        <w:ind w:left="360"/>
+      </w:pPr>
+      <w:r>
+        <w:t xml:space="preserve">Los </w:t>
+      </w:r>
+      <w:r>
+        <w:rPr>
+          <w:b/>
+          <w:color w:val="ED7D31" w:themeColor="accent2"/>
+        </w:rPr>
+        <w:t>programas</w:t>
+      </w:r>
+      <w:r>
+        <w:rPr>
+          <w:color w:val="ED7D31" w:themeColor="accent2"/>
+        </w:rPr>
+        <w:t xml:space="preserve"> </w:t>
+      </w:r>
+      <w:r>
+        <w:t xml:space="preserve">se </w:t>
+      </w:r>
+      <w:r>
+        <w:rPr>
+          <w:b/>
+          <w:color w:val="4472C4" w:themeColor="accent1"/>
+        </w:rPr>
+        <w:t>organizan</w:t>
+      </w:r>
+      <w:r>
+        <w:rPr>
+          <w:color w:val="4472C4" w:themeColor="accent1"/>
+        </w:rPr>
+        <w:t xml:space="preserve"> </w:t>
+      </w:r>
+      <w:r>
+        <w:t xml:space="preserve">en </w:t>
+      </w:r>
+      <w:r>
+        <w:rPr>
+          <w:b/>
+          <w:color w:val="ED7D31" w:themeColor="accent2"/>
+        </w:rPr>
+        <w:t>capítulos</w:t>
+      </w:r>
+      <w:r>
+        <w:t xml:space="preserve">, que </w:t>
+      </w:r>
+      <w:r>
+        <w:rPr>
+          <w:b/>
+          <w:color w:val="70AD47" w:themeColor="accent6"/>
+        </w:rPr>
+        <w:t>se identifican</w:t>
+      </w:r>
+      <w:r>
+        <w:rPr>
+          <w:color w:val="70AD47" w:themeColor="accent6"/>
+        </w:rPr>
+        <w:t xml:space="preserve"> </w:t>
+      </w:r>
+      <w:r>
+        <w:t xml:space="preserve">por un </w:t>
+      </w:r>
+      <w:r>
+        <w:rPr>
+          <w:b/>
+          <w:color w:val="70AD47" w:themeColor="accent6"/>
+        </w:rPr>
+        <w:t>número</w:t>
+      </w:r>
+      <w:r>
+        <w:rPr>
+          <w:color w:val="70AD47" w:themeColor="accent6"/>
+        </w:rPr>
+        <w:t xml:space="preserve"> </w:t>
+      </w:r>
+      <w:r>
+        <w:t>y tien</w:t>
+      </w:r>
+      <w:r>
+        <w:t xml:space="preserve">en asignado un </w:t>
+      </w:r>
+      <w:r>
+        <w:rPr>
+          <w:b/>
+          <w:color w:val="70AD47" w:themeColor="accent6"/>
+        </w:rPr>
+        <w:t>día</w:t>
+      </w:r>
+      <w:r>
+        <w:rPr>
+          <w:color w:val="70AD47" w:themeColor="accent6"/>
+        </w:rPr>
+        <w:t xml:space="preserve"> </w:t>
+      </w:r>
+      <w:r>
+        <w:t xml:space="preserve">y </w:t>
+      </w:r>
+      <w:r>
+        <w:rPr>
+          <w:b/>
+          <w:color w:val="70AD47" w:themeColor="accent6"/>
+        </w:rPr>
+        <w:t>hora</w:t>
+      </w:r>
+      <w:r>
+        <w:rPr>
+          <w:color w:val="70AD47" w:themeColor="accent6"/>
+        </w:rPr>
+        <w:t xml:space="preserve"> </w:t>
+      </w:r>
+      <w:r>
+        <w:t xml:space="preserve">de </w:t>
+      </w:r>
+      <w:r>
+        <w:rPr>
+          <w:b/>
+          <w:color w:val="70AD47" w:themeColor="accent6"/>
+        </w:rPr>
+        <w:t>emisión</w:t>
+      </w:r>
+      <w:r>
+        <w:t xml:space="preserve">. Dado que el </w:t>
+      </w:r>
+      <w:r>
+        <w:t>número</w:t>
+      </w:r>
+      <w:r>
+        <w:t xml:space="preserve"> de </w:t>
+      </w:r>
+      <w:r>
+        <w:t>capitulo</w:t>
+      </w:r>
+      <w:r>
+        <w:t xml:space="preserve"> se corres</w:t>
+      </w:r>
+      <w:r>
+        <w:t xml:space="preserve">ponde con el orden en que será </w:t>
+      </w:r>
+      <w:r>
+        <w:t>emitido,</w:t>
+      </w:r>
+      <w:r>
+        <w:rPr>
+          <w:b/>
+        </w:rPr>
+        <w:t xml:space="preserve"> el mismo </w:t>
+      </w:r>
+      <w:r>
+        <w:rPr>
+          <w:b/>
+        </w:rPr>
+        <w:t>número</w:t>
+      </w:r>
+      <w:r>
+        <w:rPr>
+          <w:b/>
+        </w:rPr>
+        <w:t xml:space="preserve"> de capitulo puede aparecer en diferentes programas</w:t>
+      </w:r>
+      <w:r>
+        <w:rPr>
+          <w:b/>
+        </w:rPr>
+        <w:t>(multiplicidad)</w:t>
+      </w:r>
+      <w:r>
+        <w:rPr>
+          <w:b/>
+        </w:rPr>
+        <w:t>.</w:t>
+      </w:r>
+    </w:p>
+    <w:p>
+      <w:pPr>
+        <w:ind w:left="360"/>
+      </w:pPr>
+      <w:r>
+        <w:t xml:space="preserve">Para cada </w:t>
+      </w:r>
+      <w:r>
+        <w:rPr>
+          <w:b/>
+          <w:color w:val="ED7D31" w:themeColor="accent2"/>
+        </w:rPr>
+        <w:t>programa</w:t>
+      </w:r>
+      <w:r>
+        <w:rPr>
+          <w:color w:val="ED7D31" w:themeColor="accent2"/>
+        </w:rPr>
+        <w:t xml:space="preserve"> </w:t>
+      </w:r>
+      <w:r>
+        <w:t xml:space="preserve">se </w:t>
+      </w:r>
+      <w:r>
+        <w:rPr>
+          <w:b/>
+          <w:color w:val="4472C4" w:themeColor="accent1"/>
+        </w:rPr>
+        <w:t>definen</w:t>
+      </w:r>
+      <w:r>
+        <w:rPr>
+          <w:color w:val="4472C4" w:themeColor="accent1"/>
+        </w:rPr>
+        <w:t xml:space="preserve"> </w:t>
+      </w:r>
+      <w:r>
+        <w:t xml:space="preserve">las </w:t>
+      </w:r>
+      <w:r>
+        <w:rPr>
+          <w:b/>
+          <w:color w:val="ED7D31" w:themeColor="accent2"/>
+        </w:rPr>
+        <w:t>audiencias</w:t>
+      </w:r>
+      <w:r>
+        <w:rPr>
+          <w:color w:val="ED7D31" w:themeColor="accent2"/>
+        </w:rPr>
+        <w:t xml:space="preserve"> </w:t>
+      </w:r>
+      <w:r>
+        <w:t xml:space="preserve">hacia las que </w:t>
+      </w:r>
+      <w:r>
+        <w:t>está</w:t>
+      </w:r>
+      <w:r>
+        <w:t xml:space="preserve"> </w:t>
+      </w:r>
+      <w:r>
+        <w:rPr>
+          <w:b/>
+        </w:rPr>
+        <w:t>d</w:t>
+      </w:r>
+      <w:r>
+        <w:rPr>
+          <w:b/>
+        </w:rPr>
+        <w:t xml:space="preserve">irigido y si tiene restricción </w:t>
+      </w:r>
+      <w:r>
+        <w:rPr>
+          <w:b/>
+        </w:rPr>
+        <w:t>en el horario</w:t>
+      </w:r>
+      <w:r>
+        <w:t xml:space="preserve"> en que se puede emitir, esto es, </w:t>
+      </w:r>
+      <w:r>
+        <w:rPr>
+          <w:b/>
+        </w:rPr>
+        <w:t xml:space="preserve">si puede emitirse </w:t>
+      </w:r>
+      <w:r>
+        <w:rPr>
+          <w:b/>
+        </w:rPr>
+        <w:t>o no antes de las 22 horas</w:t>
+      </w:r>
+      <w:r>
+        <w:t xml:space="preserve">. Una </w:t>
+      </w:r>
+      <w:r>
+        <w:rPr>
+          <w:b/>
+          <w:color w:val="ED7D31" w:themeColor="accent2"/>
+        </w:rPr>
+        <w:t>audiencia</w:t>
+      </w:r>
+      <w:r>
+        <w:rPr>
+          <w:color w:val="ED7D31" w:themeColor="accent2"/>
+        </w:rPr>
+        <w:t xml:space="preserve"> </w:t>
+      </w:r>
+      <w:r>
+        <w:t xml:space="preserve">es una </w:t>
+      </w:r>
+      <w:r>
+        <w:rPr>
+          <w:b/>
+          <w:color w:val="4472C4" w:themeColor="accent1"/>
+        </w:rPr>
+        <w:t>clasificación</w:t>
+      </w:r>
+      <w:r>
+        <w:rPr>
+          <w:color w:val="4472C4" w:themeColor="accent1"/>
+        </w:rPr>
+        <w:t xml:space="preserve"> </w:t>
+      </w:r>
+      <w:r>
+        <w:t xml:space="preserve">de los </w:t>
+      </w:r>
+      <w:r>
+        <w:rPr>
+          <w:b/>
+          <w:color w:val="ED7D31" w:themeColor="accent2"/>
+        </w:rPr>
+        <w:t>televidentes</w:t>
+      </w:r>
+      <w:r>
+        <w:rPr>
+          <w:color w:val="ED7D31" w:themeColor="accent2"/>
+        </w:rPr>
+        <w:t xml:space="preserve"> </w:t>
+      </w:r>
+      <w:r>
+        <w:t>según</w:t>
+      </w:r>
+      <w:r>
+        <w:t xml:space="preserve"> </w:t>
+      </w:r>
+      <w:r>
+        <w:rPr>
+          <w:b/>
+          <w:color w:val="70AD47" w:themeColor="accent6"/>
+        </w:rPr>
+        <w:t>edad</w:t>
+      </w:r>
+      <w:r>
+        <w:t xml:space="preserve">, </w:t>
+      </w:r>
+      <w:r>
+        <w:rPr>
+          <w:b/>
+          <w:color w:val="70AD47" w:themeColor="accent6"/>
+        </w:rPr>
+        <w:t>sexo</w:t>
+      </w:r>
+      <w:r>
+        <w:t xml:space="preserve">, </w:t>
+      </w:r>
+      <w:r>
+        <w:rPr>
+          <w:b/>
+          <w:color w:val="70AD47" w:themeColor="accent6"/>
+        </w:rPr>
+        <w:t>estudios</w:t>
+      </w:r>
+      <w:r>
+        <w:rPr>
+          <w:color w:val="70AD47" w:themeColor="accent6"/>
+        </w:rPr>
+        <w:t xml:space="preserve"> </w:t>
+      </w:r>
+      <w:r>
+        <w:t xml:space="preserve">y </w:t>
+      </w:r>
+      <w:r>
+        <w:rPr>
+          <w:b/>
+          <w:color w:val="70AD47" w:themeColor="accent6"/>
+        </w:rPr>
+        <w:t>poder</w:t>
+      </w:r>
+      <w:r>
+        <w:rPr>
+          <w:color w:val="70AD47" w:themeColor="accent6"/>
+        </w:rPr>
+        <w:t xml:space="preserve"> </w:t>
+      </w:r>
+      <w:r>
+        <w:rPr>
+          <w:b/>
+          <w:color w:val="70AD47" w:themeColor="accent6"/>
+        </w:rPr>
+        <w:t>adquisitivo</w:t>
+      </w:r>
+      <w:r>
+        <w:t>.</w:t>
+      </w:r>
+    </w:p>
+    <w:p>
+      <w:pPr>
+        <w:ind w:left="360"/>
+      </w:pPr>
+      <w:r>
+        <w:t xml:space="preserve">Los </w:t>
+      </w:r>
+      <w:r>
+        <w:rPr>
+          <w:b/>
+          <w:color w:val="ED7D31" w:themeColor="accent2"/>
+        </w:rPr>
+        <w:t>avisos</w:t>
+      </w:r>
+      <w:r>
+        <w:rPr>
+          <w:color w:val="ED7D31" w:themeColor="accent2"/>
+        </w:rPr>
+        <w:t xml:space="preserve"> </w:t>
+      </w:r>
+      <w:r>
+        <w:rPr>
+          <w:b/>
+          <w:color w:val="ED7D31" w:themeColor="accent2"/>
+        </w:rPr>
+        <w:t>publicitarios</w:t>
+      </w:r>
+      <w:r>
+        <w:rPr>
+          <w:color w:val="ED7D31" w:themeColor="accent2"/>
+        </w:rPr>
+        <w:t xml:space="preserve"> </w:t>
+      </w:r>
+      <w:r>
+        <w:rPr>
+          <w:b/>
+          <w:color w:val="4472C4" w:themeColor="accent1"/>
+        </w:rPr>
+        <w:t>corresponden</w:t>
+      </w:r>
+      <w:r>
+        <w:rPr>
+          <w:color w:val="4472C4" w:themeColor="accent1"/>
+        </w:rPr>
+        <w:t xml:space="preserve"> </w:t>
+      </w:r>
+      <w:r>
+        <w:t xml:space="preserve">a un </w:t>
+      </w:r>
+      <w:r>
+        <w:rPr>
+          <w:b/>
+          <w:color w:val="70AD47" w:themeColor="accent6"/>
+        </w:rPr>
+        <w:t>tipo</w:t>
+      </w:r>
+      <w:r>
+        <w:rPr>
+          <w:color w:val="70AD47" w:themeColor="accent6"/>
+        </w:rPr>
+        <w:t xml:space="preserve"> </w:t>
+      </w:r>
+      <w:r>
+        <w:t xml:space="preserve">de </w:t>
+      </w:r>
+      <w:r>
+        <w:rPr>
+          <w:b/>
+          <w:color w:val="70AD47" w:themeColor="accent6"/>
+        </w:rPr>
+        <w:t>producto</w:t>
+      </w:r>
+      <w:r>
+        <w:t xml:space="preserve">, </w:t>
+      </w:r>
+      <w:r>
+        <w:t>como,</w:t>
+      </w:r>
+      <w:r>
+        <w:t xml:space="preserve"> por ejemplo: bebida </w:t>
+      </w:r>
+      <w:r>
+        <w:t>alcohólica</w:t>
+      </w:r>
+      <w:r>
+        <w:t>,</w:t>
+      </w:r>
+      <w:r>
+        <w:t xml:space="preserve"> </w:t>
+      </w:r>
+      <w:r>
+        <w:t xml:space="preserve">prenda deportiva, </w:t>
+      </w:r>
+      <w:r>
+        <w:t>automóvil</w:t>
+      </w:r>
+      <w:r>
+        <w:t xml:space="preserve">, etc. Cada </w:t>
+      </w:r>
+      <w:r>
+        <w:rPr>
+          <w:b/>
+          <w:color w:val="ED7D31" w:themeColor="accent2"/>
+        </w:rPr>
+        <w:t>aviso</w:t>
+      </w:r>
+      <w:r>
+        <w:rPr>
+          <w:color w:val="ED7D31" w:themeColor="accent2"/>
+        </w:rPr>
+        <w:t xml:space="preserve"> </w:t>
+      </w:r>
+      <w:r>
+        <w:t xml:space="preserve">tiene asignado el </w:t>
+      </w:r>
+      <w:r>
+        <w:rPr>
+          <w:b/>
+          <w:color w:val="70AD47" w:themeColor="accent6"/>
+        </w:rPr>
+        <w:t>n</w:t>
+      </w:r>
+      <w:r>
+        <w:rPr>
+          <w:b/>
+          <w:color w:val="70AD47" w:themeColor="accent6"/>
+        </w:rPr>
+        <w:t>ombre</w:t>
+      </w:r>
+      <w:r>
+        <w:rPr>
+          <w:color w:val="70AD47" w:themeColor="accent6"/>
+        </w:rPr>
+        <w:t xml:space="preserve"> </w:t>
+      </w:r>
+      <w:r>
+        <w:t xml:space="preserve">del </w:t>
+      </w:r>
+      <w:r>
+        <w:rPr>
+          <w:b/>
+          <w:color w:val="70AD47" w:themeColor="accent6"/>
+        </w:rPr>
+        <w:t>producto</w:t>
+      </w:r>
+      <w:r>
+        <w:rPr>
+          <w:color w:val="70AD47" w:themeColor="accent6"/>
+        </w:rPr>
+        <w:t xml:space="preserve"> </w:t>
+      </w:r>
+      <w:r>
+        <w:t xml:space="preserve">que difunde, </w:t>
+      </w:r>
+      <w:r>
+        <w:rPr>
+          <w:b/>
+          <w:color w:val="70AD47" w:themeColor="accent6"/>
+        </w:rPr>
+        <w:t>duración</w:t>
+      </w:r>
+      <w:r>
+        <w:rPr>
+          <w:color w:val="70AD47" w:themeColor="accent6"/>
+        </w:rPr>
+        <w:t xml:space="preserve"> </w:t>
+      </w:r>
+      <w:r>
+        <w:t xml:space="preserve">en </w:t>
+      </w:r>
+      <w:r>
+        <w:rPr>
+          <w:b/>
+          <w:color w:val="70AD47" w:themeColor="accent6"/>
+        </w:rPr>
+        <w:t>segundos</w:t>
+      </w:r>
+      <w:r>
+        <w:t xml:space="preserve">, </w:t>
+      </w:r>
+      <w:r>
+        <w:rPr>
+          <w:b/>
+          <w:color w:val="70AD47" w:themeColor="accent6"/>
+        </w:rPr>
+        <w:t>periodo</w:t>
+      </w:r>
+      <w:r>
+        <w:rPr>
+          <w:color w:val="70AD47" w:themeColor="accent6"/>
+        </w:rPr>
+        <w:t xml:space="preserve"> </w:t>
+      </w:r>
+      <w:r>
+        <w:t xml:space="preserve">de </w:t>
+      </w:r>
+      <w:r>
+        <w:rPr>
+          <w:b/>
+          <w:color w:val="70AD47" w:themeColor="accent6"/>
+        </w:rPr>
+        <w:t>vigencia</w:t>
+      </w:r>
+      <w:r>
+        <w:rPr>
+          <w:color w:val="70AD47" w:themeColor="accent6"/>
+        </w:rPr>
+        <w:t xml:space="preserve"> </w:t>
+      </w:r>
+      <w:r>
+        <w:t>durant</w:t>
+      </w:r>
+      <w:r>
+        <w:t xml:space="preserve">e el que se emitirá </w:t>
+      </w:r>
+      <w:r>
+        <w:rPr>
+          <w:b/>
+        </w:rPr>
+        <w:t xml:space="preserve">y si tiene restricción en el </w:t>
+      </w:r>
+      <w:r>
+        <w:rPr>
+          <w:b/>
+        </w:rPr>
+        <w:t>horario en que se puede emitir</w:t>
+      </w:r>
+      <w:r>
+        <w:t xml:space="preserve">. Los </w:t>
+      </w:r>
+      <w:r>
+        <w:rPr>
+          <w:b/>
+          <w:color w:val="ED7D31" w:themeColor="accent2"/>
+        </w:rPr>
+        <w:t>avisos</w:t>
+      </w:r>
+      <w:r>
+        <w:rPr>
+          <w:color w:val="ED7D31" w:themeColor="accent2"/>
+        </w:rPr>
+        <w:t xml:space="preserve"> </w:t>
+      </w:r>
+      <w:r>
+        <w:t>están</w:t>
+      </w:r>
+      <w:r>
+        <w:t xml:space="preserve"> </w:t>
+      </w:r>
+      <w:r>
+        <w:rPr>
+          <w:b/>
+          <w:color w:val="4472C4" w:themeColor="accent1"/>
+        </w:rPr>
+        <w:t>dirigidos</w:t>
+      </w:r>
+      <w:r>
+        <w:rPr>
+          <w:color w:val="4472C4" w:themeColor="accent1"/>
+        </w:rPr>
+        <w:t xml:space="preserve"> </w:t>
+      </w:r>
+      <w:r>
+        <w:t>a u</w:t>
+      </w:r>
+      <w:r>
+        <w:t xml:space="preserve">na o más </w:t>
+      </w:r>
+      <w:r>
+        <w:rPr>
+          <w:b/>
+          <w:color w:val="ED7D31" w:themeColor="accent2"/>
+        </w:rPr>
+        <w:t>audiencias</w:t>
+      </w:r>
+      <w:r>
+        <w:rPr>
+          <w:b/>
+          <w:color w:val="ED7D31" w:themeColor="accent2"/>
+        </w:rPr>
+        <w:t xml:space="preserve"> </w:t>
+      </w:r>
+      <w:r>
+        <w:rPr>
+          <w:b/>
+        </w:rPr>
+        <w:t>(</w:t>
+      </w:r>
+      <w:proofErr w:type="spellStart"/>
+      <w:r>
+        <w:rPr>
+          <w:b/>
+        </w:rPr>
+        <w:t>mutiplicidad</w:t>
+      </w:r>
+      <w:proofErr w:type="spellEnd"/>
+      <w:r>
+        <w:rPr>
+          <w:b/>
+        </w:rPr>
+        <w:t>)</w:t>
+      </w:r>
+      <w:r>
+        <w:rPr>
+          <w:color w:val="ED7D31" w:themeColor="accent2"/>
+        </w:rPr>
+        <w:t xml:space="preserve"> </w:t>
+      </w:r>
+      <w:r>
+        <w:t xml:space="preserve">y se desea </w:t>
+      </w:r>
+      <w:r>
+        <w:t xml:space="preserve">conocer durante cuales los programas se </w:t>
+      </w:r>
+      <w:r>
+        <w:t>emitirán</w:t>
+      </w:r>
+      <w:r>
+        <w:t xml:space="preserve">. </w:t>
+      </w:r>
+      <w:r>
+        <w:rPr>
+          <w:b/>
+        </w:rPr>
+        <w:t>No necesariam</w:t>
+      </w:r>
+      <w:r>
+        <w:rPr>
+          <w:b/>
+        </w:rPr>
+        <w:t xml:space="preserve">ente los avisos y lo programas </w:t>
+      </w:r>
+      <w:r>
+        <w:rPr>
+          <w:b/>
+        </w:rPr>
+        <w:t xml:space="preserve">donde se emiten </w:t>
+      </w:r>
+      <w:r>
+        <w:rPr>
+          <w:b/>
+        </w:rPr>
+        <w:t xml:space="preserve">tiene que estar dirigidos a las </w:t>
+      </w:r>
+      <w:r>
+        <w:rPr>
+          <w:b/>
+        </w:rPr>
+        <w:t>mismas audiencias</w:t>
+      </w:r>
+    </w:p>
+    <w:p>
+      <w:pPr>
+        <w:ind w:left="360"/>
+      </w:pPr>
+    </w:p>
+    <w:p>
+      <w:pPr>
+        <w:ind w:left="360"/>
+      </w:pPr>
+    </w:p>
+    <w:p>
+      <w:pPr>
+        <w:ind w:left="360"/>
+      </w:pPr>
+    </w:p>
+    <w:p>
+      <w:pPr>
+        <w:ind w:left="360"/>
+      </w:pPr>
+    </w:p>
     <w:p/>
     <w:p>
       <w:r>
+        <w:t>13)</w:t>
+      </w:r>
+      <w:r>
+        <w:t xml:space="preserve"> </w:t>
+      </w:r>
+      <w:r>
+        <w:t>A continuación se muestran una serie de instancias (tablas) y esquemas de relaciones entre entidades genéricas representados por diagramas E-R. Por ejemplo, a1 y a2 son instancias del conjunto de entidades A, y la tabla inst.1 contiene dos instancias de una relación entre A y B. Determine, para cada conjunto de instancias (tabla), los esquemas E-R a los cuales podrían corresponder, teniendo en cuenta las restricciones que impone la cardinalidad de las relaciones en los diagramas E-R.</w:t>
+      </w:r>
+    </w:p>
+    <w:p>
+      <w:r>
+        <w:rPr>
+          <w:noProof/>
+          <w:lang w:val="en-US"/>
+        </w:rPr>
         <w:lastRenderedPageBreak/>
-        <w:t>13)</w:t>
-      </w:r>
-      <w:r>
-        <w:t xml:space="preserve"> </w:t>
-      </w:r>
-      <w:r>
-        <w:t xml:space="preserve">A </w:t>
-      </w:r>
-      <w:r>
-        <w:t>continuación</w:t>
-      </w:r>
-      <w:r>
-        <w:t xml:space="preserve"> se muestran una serie de instancias (tablas) y esquemas de relaciones</w:t>
-      </w:r>
-      <w:r>
-        <w:t xml:space="preserve"> </w:t>
-      </w:r>
-      <w:r>
-        <w:t>entre</w:t>
-      </w:r>
-      <w:r>
-        <w:t xml:space="preserve"> </w:t>
-      </w:r>
-      <w:r>
-        <w:t xml:space="preserve">entidades </w:t>
-      </w:r>
-      <w:r>
-        <w:t>genéricas</w:t>
-      </w:r>
-      <w:r>
-        <w:t xml:space="preserve"> representados por diagramas E-R. Por ejemplo, a1 y a2 son instancias del</w:t>
-      </w:r>
-      <w:r>
-        <w:t xml:space="preserve"> </w:t>
-      </w:r>
-      <w:r>
-        <w:t xml:space="preserve">conjunto de entidades A, y la tabla inst.1 contiene dos instancias de una </w:t>
-      </w:r>
-      <w:r>
-        <w:t>relación</w:t>
-      </w:r>
-      <w:r>
-        <w:t xml:space="preserve"> entre A y</w:t>
-      </w:r>
-      <w:r>
-        <w:t xml:space="preserve"> </w:t>
-      </w:r>
-      <w:r>
-        <w:t xml:space="preserve">B. Determine, para cada conjunto de instancias (tabla), los esquemas E-R a los </w:t>
-      </w:r>
-      <w:r>
-        <w:t>cuales</w:t>
-      </w:r>
-      <w:r>
-        <w:t xml:space="preserve"> </w:t>
-      </w:r>
-      <w:r>
-        <w:t xml:space="preserve">podrían </w:t>
-      </w:r>
-      <w:r>
-        <w:t>corresponder, teniendo en cuenta las restricciones que impone la cardinalidad de las relaciones</w:t>
-      </w:r>
-      <w:r>
-        <w:t xml:space="preserve"> </w:t>
-      </w:r>
-      <w:r>
-        <w:t>en los diagramas E-R.</w:t>
-      </w:r>
-    </w:p>
-    <w:p>
-      <w:r>
         <w:drawing>
           <wp:inline distT="0" distB="0" distL="0" distR="0" wp14:anchorId="6C2D4D11" wp14:editId="1C5B3737">
             <wp:extent cx="6228923" cy="4684144"/>
@@ -4095,19 +5216,21 @@
       <w:r>
         <w:t>La instancia 1 parece corresponder al esquema 1, ya que la relación parece de 1 a 1.</w:t>
       </w:r>
-    </w:p>
-    <w:p>
-      <w:r>
-        <w:t xml:space="preserve">La instancia 2 </w:t>
-      </w:r>
-      <w:r>
-        <w:t xml:space="preserve">parece corresponder al esquema </w:t>
-      </w:r>
-      <w:r>
-        <w:t>2, ya que para un mismo elemento de B se puede relacionar con varios elementos de A</w:t>
-      </w:r>
-      <w:r>
-        <w:t>.</w:t>
+      <w:r>
+        <w:t xml:space="preserve"> </w:t>
+      </w:r>
+      <w:proofErr w:type="spellStart"/>
+      <w:r>
+        <w:t>Tambien</w:t>
+      </w:r>
+      <w:proofErr w:type="spellEnd"/>
+      <w:r>
+        <w:t xml:space="preserve"> se puede corresponder con los esquemas 2 y 3.</w:t>
+      </w:r>
+    </w:p>
+    <w:p>
+      <w:r>
+        <w:t>La instancia 2 parece corresponder al esquema 2, ya que para un mismo elemento de B se puede relacionar con varios elementos de A.</w:t>
       </w:r>
     </w:p>
     <w:p>
@@ -4120,10 +5243,7 @@
     </w:p>
     <w:p>
       <w:r>
-        <w:t xml:space="preserve">A con C uno a muchos </w:t>
-      </w:r>
-      <w:r>
-        <w:t>(como a2 con c2 y a2 con c3)</w:t>
+        <w:t>A con C uno a muchos (como a2 con c2 y a2 con c3)</w:t>
       </w:r>
     </w:p>
     <w:p>
@@ -4133,18 +5253,12 @@
     </w:p>
     <w:p>
       <w:r>
-        <w:t xml:space="preserve">C con B muchos a muchos </w:t>
-      </w:r>
-      <w:r>
-        <w:t>(como c2 con b2 y c3 con b1).</w:t>
-      </w:r>
-    </w:p>
-    <w:p>
-      <w:r>
-        <w:t>P</w:t>
-      </w:r>
-      <w:r>
-        <w:t>arece corresponder al esquema 5</w:t>
+        <w:t>C con B muchos a muchos (como c2 con b2 y c3 con b1).</w:t>
+      </w:r>
+    </w:p>
+    <w:p>
+      <w:r>
+        <w:t>Parece corresponder al esquema 5</w:t>
       </w:r>
       <w:r>
         <w:t>.</w:t>
@@ -4173,6 +5287,7 @@
     </w:p>
     <w:p>
       <w:r>
+        <w:lastRenderedPageBreak/>
         <w:t>C con B muchas a muchas (c1 con b2, c2 con b1, c1 con b1)</w:t>
       </w:r>
     </w:p>
@@ -4220,7 +5335,7 @@
 </file>
 
 <file path=word/numbering.xml><?xml version="1.0" encoding="utf-8"?>
-<w:numbering xmlns:wpc="http://schemas.microsoft.com/office/word/2010/wordprocessingCanvas" xmlns:cx="http://schemas.microsoft.com/office/drawing/2014/chartex" xmlns:cx1="http://schemas.microsoft.com/office/drawing/2015/9/8/chartex" xmlns:cx2="http://schemas.microsoft.com/office/drawing/2015/10/21/chartex" xmlns:cx3="http://schemas.microsoft.com/office/drawing/2016/5/9/chartex" xmlns:cx4="http://schemas.microsoft.com/office/drawing/2016/5/10/chartex" xmlns:cx5="http://schemas.microsoft.com/office/drawing/2016/5/11/chartex" xmlns:cx6="http://schemas.microsoft.com/office/drawing/2016/5/12/chartex" xmlns:cx7="http://schemas.microsoft.com/office/drawing/2016/5/13/chartex" xmlns:cx8="http://schemas.microsoft.com/office/drawing/2016/5/14/chartex" xmlns:mc="http://schemas.openxmlformats.org/markup-compatibility/2006" xmlns:aink="http://schemas.microsoft.com/office/drawing/2016/ink" xmlns:am3d="http://schemas.microsoft.com/office/drawing/2017/model3d" xmlns:o="urn:schemas-microsoft-com:office:office" xmlns:oel="http://schemas.microsoft.com/office/2019/extlst" xmlns:r="http://schemas.openxmlformats.org/officeDocument/2006/relationships" xmlns:m="http://schemas.openxmlformats.org/officeDocument/2006/math" xmlns:v="urn:schemas-microsoft-com:vml" xmlns:wp14="http://schemas.microsoft.com/office/word/2010/wordprocessingDrawing" xmlns:wp="http://schemas.openxmlformats.org/drawingml/2006/wordprocessingDrawing" xmlns:w10="urn:schemas-microsoft-com:office:word" xmlns:w="http://schemas.openxmlformats.org/wordprocessingml/2006/main" xmlns:w14="http://schemas.microsoft.com/office/word/2010/wordml" xmlns:w15="http://schemas.microsoft.com/office/word/2012/wordml" xmlns:w16cex="http://schemas.microsoft.com/office/word/2018/wordml/cex" xmlns:w16cid="http://schemas.microsoft.com/office/word/2016/wordml/cid" xmlns:w16="http://schemas.microsoft.com/office/word/2018/wordml" xmlns:w16du="http://schemas.microsoft.com/office/word/2023/wordml/word16du" xmlns:w16sdtdh="http://schemas.microsoft.com/office/word/2020/wordml/sdtdatahash" xmlns:w16se="http://schemas.microsoft.com/office/word/2015/wordml/symex" xmlns:wpg="http://schemas.microsoft.com/office/word/2010/wordprocessingGroup" xmlns:wpi="http://schemas.microsoft.com/office/word/2010/wordprocessingInk" xmlns:wne="http://schemas.microsoft.com/office/word/2006/wordml" xmlns:wps="http://schemas.microsoft.com/office/word/2010/wordprocessingShape" mc:Ignorable="w14 w15 w16se w16cid w16 w16cex w16sdtdh w16du wp14">
+<w:numbering xmlns:wpc="http://schemas.microsoft.com/office/word/2010/wordprocessingCanvas" xmlns:cx="http://schemas.microsoft.com/office/drawing/2014/chartex" xmlns:mc="http://schemas.openxmlformats.org/markup-compatibility/2006" xmlns:o="urn:schemas-microsoft-com:office:office" xmlns:r="http://schemas.openxmlformats.org/officeDocument/2006/relationships" xmlns:m="http://schemas.openxmlformats.org/officeDocument/2006/math" xmlns:v="urn:schemas-microsoft-com:vml" xmlns:wp14="http://schemas.microsoft.com/office/word/2010/wordprocessingDrawing" xmlns:wp="http://schemas.openxmlformats.org/drawingml/2006/wordprocessingDrawing" xmlns:w10="urn:schemas-microsoft-com:office:word" xmlns:w="http://schemas.openxmlformats.org/wordprocessingml/2006/main" xmlns:w14="http://schemas.microsoft.com/office/word/2010/wordml" xmlns:w15="http://schemas.microsoft.com/office/word/2012/wordml" xmlns:w16se="http://schemas.microsoft.com/office/word/2015/wordml/symex" xmlns:wpg="http://schemas.microsoft.com/office/word/2010/wordprocessingGroup" xmlns:wpi="http://schemas.microsoft.com/office/word/2010/wordprocessingInk" xmlns:wne="http://schemas.microsoft.com/office/word/2006/wordml" xmlns:wps="http://schemas.microsoft.com/office/word/2010/wordprocessingShape" mc:Ignorable="w14 w15 w16se wp14">
   <w:abstractNum w:abstractNumId="0" w15:restartNumberingAfterBreak="0">
     <w:nsid w:val="316829E1"/>
     <w:multiLevelType w:val="hybridMultilevel"/>
@@ -4673,26 +5788,26 @@
       </w:rPr>
     </w:lvl>
   </w:abstractNum>
-  <w:num w:numId="1" w16cid:durableId="2107992906">
+  <w:num w:numId="1">
     <w:abstractNumId w:val="2"/>
   </w:num>
-  <w:num w:numId="2" w16cid:durableId="686250995">
+  <w:num w:numId="2">
     <w:abstractNumId w:val="1"/>
   </w:num>
-  <w:num w:numId="3" w16cid:durableId="1934507725">
+  <w:num w:numId="3">
     <w:abstractNumId w:val="0"/>
   </w:num>
-  <w:num w:numId="4" w16cid:durableId="351614480">
+  <w:num w:numId="4">
     <w:abstractNumId w:val="0"/>
   </w:num>
-  <w:num w:numId="5" w16cid:durableId="1102647623">
+  <w:num w:numId="5">
     <w:abstractNumId w:val="3"/>
   </w:num>
 </w:numbering>
 </file>
 
 <file path=word/styles.xml><?xml version="1.0" encoding="utf-8"?>
-<w:styles xmlns:mc="http://schemas.openxmlformats.org/markup-compatibility/2006" xmlns:r="http://schemas.openxmlformats.org/officeDocument/2006/relationships" xmlns:w="http://schemas.openxmlformats.org/wordprocessingml/2006/main" xmlns:w14="http://schemas.microsoft.com/office/word/2010/wordml" xmlns:w15="http://schemas.microsoft.com/office/word/2012/wordml" xmlns:w16cex="http://schemas.microsoft.com/office/word/2018/wordml/cex" xmlns:w16cid="http://schemas.microsoft.com/office/word/2016/wordml/cid" xmlns:w16="http://schemas.microsoft.com/office/word/2018/wordml" xmlns:w16du="http://schemas.microsoft.com/office/word/2023/wordml/word16du" xmlns:w16sdtdh="http://schemas.microsoft.com/office/word/2020/wordml/sdtdatahash" xmlns:w16se="http://schemas.microsoft.com/office/word/2015/wordml/symex" mc:Ignorable="w14 w15 w16se w16cid w16 w16cex w16sdtdh w16du">
+<w:styles xmlns:mc="http://schemas.openxmlformats.org/markup-compatibility/2006" xmlns:r="http://schemas.openxmlformats.org/officeDocument/2006/relationships" xmlns:w="http://schemas.openxmlformats.org/wordprocessingml/2006/main" xmlns:w14="http://schemas.microsoft.com/office/word/2010/wordml" xmlns:w15="http://schemas.microsoft.com/office/word/2012/wordml" xmlns:w16se="http://schemas.microsoft.com/office/word/2015/wordml/symex" mc:Ignorable="w14 w15 w16se">
   <w:docDefaults>
     <w:rPrDefault>
       <w:rPr>
@@ -4710,7 +5825,7 @@
       </w:pPr>
     </w:pPrDefault>
   </w:docDefaults>
-  <w:latentStyles w:defLockedState="0" w:defUIPriority="99" w:defSemiHidden="0" w:defUnhideWhenUsed="0" w:defQFormat="0" w:count="376">
+  <w:latentStyles w:defLockedState="0" w:defUIPriority="99" w:defSemiHidden="0" w:defUnhideWhenUsed="0" w:defQFormat="0" w:count="371">
     <w:lsdException w:name="Normal" w:uiPriority="0" w:qFormat="1"/>
     <w:lsdException w:name="heading 1" w:uiPriority="9" w:qFormat="1"/>
     <w:lsdException w:name="heading 2" w:semiHidden="1" w:uiPriority="9" w:unhideWhenUsed="1" w:qFormat="1"/>
@@ -5082,11 +6197,6 @@
     <w:lsdException w:name="List Table 5 Dark Accent 6" w:uiPriority="50"/>
     <w:lsdException w:name="List Table 6 Colorful Accent 6" w:uiPriority="51"/>
     <w:lsdException w:name="List Table 7 Colorful Accent 6" w:uiPriority="52"/>
-    <w:lsdException w:name="Mention" w:semiHidden="1" w:unhideWhenUsed="1"/>
-    <w:lsdException w:name="Smart Hyperlink" w:semiHidden="1" w:unhideWhenUsed="1"/>
-    <w:lsdException w:name="Hashtag" w:semiHidden="1" w:unhideWhenUsed="1"/>
-    <w:lsdException w:name="Unresolved Mention" w:semiHidden="1" w:unhideWhenUsed="1"/>
-    <w:lsdException w:name="Smart Link" w:semiHidden="1" w:unhideWhenUsed="1"/>
   </w:latentStyles>
   <w:style w:type="paragraph" w:default="1" w:styleId="Normal">
     <w:name w:val="Normal"/>

</xml_diff>